<commit_message>
Cập nhật tài liệu Release plan v1.2
</commit_message>
<xml_diff>
--- a/Documents/Lần 1/Product backlogs/File Word/Product backlog v1.2.docx
+++ b/Documents/Lần 1/Product backlogs/File Word/Product backlog v1.2.docx
@@ -1451,7 +1451,6 @@
                 <w:szCs w:val="28"/>
               </w:rPr>
             </w:pPr>
-            <w:bookmarkStart w:id="4" w:name="_GoBack"/>
             <w:r>
               <w:rPr>
                 <w:rFonts w:ascii="Times New Roman" w:hAnsi="Times New Roman" w:cs="Times New Roman"/>
@@ -1468,7 +1467,6 @@
               </w:rPr>
               <w:t>, Đinh Đức Thông</w:t>
             </w:r>
-            <w:bookmarkEnd w:id="4"/>
           </w:p>
         </w:tc>
       </w:tr>
@@ -1482,7 +1480,7 @@
           <w:szCs w:val="28"/>
         </w:rPr>
       </w:pPr>
-      <w:bookmarkStart w:id="5" w:name="OLE_LINK4"/>
+      <w:bookmarkStart w:id="4" w:name="OLE_LINK4"/>
     </w:p>
     <w:p>
       <w:pPr>
@@ -3101,7 +3099,7 @@
         <w:br w:type="page"/>
       </w:r>
     </w:p>
-    <w:bookmarkEnd w:id="5"/>
+    <w:bookmarkEnd w:id="4"/>
     <w:p>
       <w:pPr>
         <w:rPr>
@@ -4671,9 +4669,9 @@
                 <w:szCs w:val="24"/>
               </w:rPr>
             </w:pPr>
-            <w:bookmarkStart w:id="6" w:name="_Toc502266068"/>
-            <w:bookmarkStart w:id="7" w:name="_Toc502266124"/>
-            <w:bookmarkStart w:id="8" w:name="_Toc502347634"/>
+            <w:bookmarkStart w:id="5" w:name="_Toc502266068"/>
+            <w:bookmarkStart w:id="6" w:name="_Toc502266124"/>
+            <w:bookmarkStart w:id="7" w:name="_Toc502347634"/>
             <w:r>
               <w:rPr>
                 <w:rFonts w:ascii="Times New Roman" w:eastAsiaTheme="minorHAnsi" w:hAnsi="Times New Roman" w:cs="Times New Roman"/>
@@ -4719,9 +4717,9 @@
               </w:rPr>
               <w:t xml:space="preserve"> các câ</w:t>
             </w:r>
+            <w:bookmarkEnd w:id="5"/>
             <w:bookmarkEnd w:id="6"/>
             <w:bookmarkEnd w:id="7"/>
-            <w:bookmarkEnd w:id="8"/>
             <w:r>
               <w:rPr>
                 <w:rFonts w:ascii="Times New Roman" w:eastAsiaTheme="minorHAnsi" w:hAnsi="Times New Roman" w:cs="Times New Roman"/>
@@ -4729,7 +4727,27 @@
                 <w:sz w:val="24"/>
                 <w:szCs w:val="24"/>
               </w:rPr>
-              <w:t>u hỏi trắc nghiệp nghề nghiệp</w:t>
+              <w:t>u hỏi trắc nghiệ</w:t>
+            </w:r>
+            <w:r>
+              <w:rPr>
+                <w:rFonts w:ascii="Times New Roman" w:eastAsiaTheme="minorHAnsi" w:hAnsi="Times New Roman" w:cs="Times New Roman"/>
+                <w:color w:val="auto"/>
+                <w:sz w:val="24"/>
+                <w:szCs w:val="24"/>
+              </w:rPr>
+              <w:t>m</w:t>
+            </w:r>
+            <w:bookmarkStart w:id="8" w:name="_GoBack"/>
+            <w:bookmarkEnd w:id="8"/>
+            <w:r>
+              <w:rPr>
+                <w:rFonts w:ascii="Times New Roman" w:eastAsiaTheme="minorHAnsi" w:hAnsi="Times New Roman" w:cs="Times New Roman"/>
+                <w:color w:val="auto"/>
+                <w:sz w:val="24"/>
+                <w:szCs w:val="24"/>
+              </w:rPr>
+              <w:t xml:space="preserve"> nghề nghiệp</w:t>
             </w:r>
           </w:p>
         </w:tc>
@@ -13382,7 +13400,7 @@
 </file>
 
 <file path=customXml/itemProps2.xml><?xml version="1.0" encoding="utf-8"?>
-<ds:datastoreItem xmlns:ds="http://schemas.openxmlformats.org/officeDocument/2006/customXml" ds:itemID="{7AC68BE3-212E-4162-A3B2-D7AAEFA30DFB}">
+<ds:datastoreItem xmlns:ds="http://schemas.openxmlformats.org/officeDocument/2006/customXml" ds:itemID="{D6728DAC-9F1D-4EB7-8656-85DC4040DADC}">
   <ds:schemaRefs>
     <ds:schemaRef ds:uri="http://schemas.openxmlformats.org/officeDocument/2006/bibliography"/>
   </ds:schemaRefs>

</xml_diff>